<commit_message>
Updated diagram and tables for changes in code
</commit_message>
<xml_diff>
--- a/Tables_revised.docx
+++ b/Tables_revised.docx
@@ -1,6 +1,6 @@
 
 <file path=word/document.xml><?xml version="1.0" encoding="utf-8"?>
-<w:document xmlns:wpc="http://schemas.microsoft.com/office/word/2010/wordprocessingCanvas" xmlns:cx="http://schemas.microsoft.com/office/drawing/2014/chartex" xmlns:cx1="http://schemas.microsoft.com/office/drawing/2015/9/8/chartex" xmlns:cx2="http://schemas.microsoft.com/office/drawing/2015/10/21/chartex" xmlns:cx3="http://schemas.microsoft.com/office/drawing/2016/5/9/chartex" xmlns:cx4="http://schemas.microsoft.com/office/drawing/2016/5/10/chartex" xmlns:cx5="http://schemas.microsoft.com/office/drawing/2016/5/11/chartex" xmlns:cx6="http://schemas.microsoft.com/office/drawing/2016/5/12/chartex" xmlns:cx7="http://schemas.microsoft.com/office/drawing/2016/5/13/chartex" xmlns:cx8="http://schemas.microsoft.com/office/drawing/2016/5/14/chartex" xmlns:mc="http://schemas.openxmlformats.org/markup-compatibility/2006" xmlns:aink="http://schemas.microsoft.com/office/drawing/2016/ink" xmlns:am3d="http://schemas.microsoft.com/office/drawing/2017/model3d" xmlns:o="urn:schemas-microsoft-com:office:office" xmlns:r="http://schemas.openxmlformats.org/officeDocument/2006/relationships" xmlns:m="http://schemas.openxmlformats.org/officeDocument/2006/math" xmlns:v="urn:schemas-microsoft-com:vml" xmlns:wp14="http://schemas.microsoft.com/office/word/2010/wordprocessingDrawing" xmlns:wp="http://schemas.openxmlformats.org/drawingml/2006/wordprocessingDrawing" xmlns:w10="urn:schemas-microsoft-com:office:word" xmlns:w="http://schemas.openxmlformats.org/wordprocessingml/2006/main" xmlns:w14="http://schemas.microsoft.com/office/word/2010/wordml" xmlns:w15="http://schemas.microsoft.com/office/word/2012/wordml" xmlns:w16cid="http://schemas.microsoft.com/office/word/2016/wordml/cid" xmlns:w16se="http://schemas.microsoft.com/office/word/2015/wordml/symex" xmlns:wpg="http://schemas.microsoft.com/office/word/2010/wordprocessingGroup" xmlns:wpi="http://schemas.microsoft.com/office/word/2010/wordprocessingInk" xmlns:wne="http://schemas.microsoft.com/office/word/2006/wordml" xmlns:wps="http://schemas.microsoft.com/office/word/2010/wordprocessingShape" mc:Ignorable="w14 w15 w16se w16cid wp14">
+<w:document xmlns:wpc="http://schemas.microsoft.com/office/word/2010/wordprocessingCanvas" xmlns:cx="http://schemas.microsoft.com/office/drawing/2014/chartex" xmlns:cx1="http://schemas.microsoft.com/office/drawing/2015/9/8/chartex" xmlns:cx2="http://schemas.microsoft.com/office/drawing/2015/10/21/chartex" xmlns:cx3="http://schemas.microsoft.com/office/drawing/2016/5/9/chartex" xmlns:cx4="http://schemas.microsoft.com/office/drawing/2016/5/10/chartex" xmlns:cx5="http://schemas.microsoft.com/office/drawing/2016/5/11/chartex" xmlns:cx6="http://schemas.microsoft.com/office/drawing/2016/5/12/chartex" xmlns:cx7="http://schemas.microsoft.com/office/drawing/2016/5/13/chartex" xmlns:cx8="http://schemas.microsoft.com/office/drawing/2016/5/14/chartex" xmlns:mc="http://schemas.openxmlformats.org/markup-compatibility/2006" xmlns:aink="http://schemas.microsoft.com/office/drawing/2016/ink" xmlns:am3d="http://schemas.microsoft.com/office/drawing/2017/model3d" xmlns:o="urn:schemas-microsoft-com:office:office" xmlns:r="http://schemas.openxmlformats.org/officeDocument/2006/relationships" xmlns:m="http://schemas.openxmlformats.org/officeDocument/2006/math" xmlns:v="urn:schemas-microsoft-com:vml" xmlns:wp14="http://schemas.microsoft.com/office/word/2010/wordprocessingDrawing" xmlns:wp="http://schemas.openxmlformats.org/drawingml/2006/wordprocessingDrawing" xmlns:w10="urn:schemas-microsoft-com:office:word" xmlns:w="http://schemas.openxmlformats.org/wordprocessingml/2006/main" xmlns:w14="http://schemas.microsoft.com/office/word/2010/wordml" xmlns:w15="http://schemas.microsoft.com/office/word/2012/wordml" xmlns:w16se="http://schemas.microsoft.com/office/word/2015/wordml/symex" xmlns:wpg="http://schemas.microsoft.com/office/word/2010/wordprocessingGroup" xmlns:wpi="http://schemas.microsoft.com/office/word/2010/wordprocessingInk" xmlns:wne="http://schemas.microsoft.com/office/word/2006/wordml" xmlns:wps="http://schemas.microsoft.com/office/word/2010/wordprocessingShape" mc:Ignorable="w14 w15 w16se wp14">
   <w:body>
     <w:p>
       <w:pPr>
@@ -67,7 +67,7 @@
               </wp:anchor>
             </w:drawing>
           </mc:Choice>
-          <mc:Fallback>
+          <mc:Fallback xmlns:w16cid="http://schemas.microsoft.com/office/word/2016/wordml/cid">
             <w:pict>
               <v:line w14:anchorId="1DA7CEAA" id="Straight Connector 103" o:spid="_x0000_s1026" style="position:absolute;flip:x y;z-index:251694080;visibility:visible;mso-wrap-style:square;mso-width-percent:0;mso-height-percent:0;mso-wrap-distance-left:9pt;mso-wrap-distance-top:0;mso-wrap-distance-right:9pt;mso-wrap-distance-bottom:0;mso-position-horizontal:absolute;mso-position-horizontal-relative:text;mso-position-vertical:absolute;mso-position-vertical-relative:text;mso-width-percent:0;mso-height-percent:0;mso-width-relative:margin;mso-height-relative:margin" from="51.6pt,-9.6pt" to="483pt,-8.4pt" o:gfxdata="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" strokecolor="black [3200]" strokeweight=".5pt">
                 <v:stroke joinstyle="miter"/>
@@ -136,7 +136,7 @@
               </wp:anchor>
             </w:drawing>
           </mc:Choice>
-          <mc:Fallback>
+          <mc:Fallback xmlns:w16cid="http://schemas.microsoft.com/office/word/2016/wordml/cid">
             <w:pict>
               <v:line w14:anchorId="6FABEF0B" id="Straight Connector 102" o:spid="_x0000_s1026" style="position:absolute;flip:x y;z-index:251693056;visibility:visible;mso-wrap-style:square;mso-width-percent:0;mso-height-percent:0;mso-wrap-distance-left:9pt;mso-wrap-distance-top:0;mso-wrap-distance-right:9pt;mso-wrap-distance-bottom:0;mso-position-horizontal:absolute;mso-position-horizontal-relative:text;mso-position-vertical:absolute;mso-position-vertical-relative:text;mso-width-percent:0;mso-height-percent:0;mso-width-relative:margin;mso-height-relative:margin" from="484.2pt,-9.6pt" to="484.2pt,100.8pt" o:gfxdata="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" strokecolor="black [3200]" strokeweight=".5pt">
                 <v:stroke joinstyle="miter"/>
@@ -216,7 +216,7 @@
               </wp:anchor>
             </w:drawing>
           </mc:Choice>
-          <mc:Fallback>
+          <mc:Fallback xmlns:w16cid="http://schemas.microsoft.com/office/word/2016/wordml/cid">
             <w:pict>
               <v:line w14:anchorId="5F14DAAF" id="Straight Connector 156" o:spid="_x0000_s1026" style="position:absolute;rotation:-90;flip:y;z-index:251705344;visibility:visible;mso-wrap-style:square;mso-width-percent:0;mso-height-percent:0;mso-wrap-distance-left:9pt;mso-wrap-distance-top:0;mso-wrap-distance-right:9pt;mso-wrap-distance-bottom:0;mso-position-horizontal:absolute;mso-position-horizontal-relative:text;mso-position-vertical:absolute;mso-position-vertical-relative:text;mso-width-percent:0;mso-height-percent:0;mso-width-relative:margin;mso-height-relative:margin" from="39.6pt,1.8pt" to="65.1pt,2.7pt" o:gfxdata="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" filled="t" fillcolor="black" strokeweight=".4mm">
                 <v:fill opacity="49087f"/>
@@ -377,7 +377,7 @@
               </wp:anchor>
             </w:drawing>
           </mc:Choice>
-          <mc:Fallback>
+          <mc:Fallback xmlns:w16cid="http://schemas.microsoft.com/office/word/2016/wordml/cid">
             <w:pict>
               <v:shapetype w14:anchorId="06BEC51C" id="_x0000_t32" coordsize="21600,21600" o:spt="32" o:oned="t" path="m,l21600,21600e" filled="f">
                 <v:path arrowok="t" fillok="f" o:connecttype="none"/>
@@ -462,7 +462,7 @@
               </wp:anchor>
             </w:drawing>
           </mc:Choice>
-          <mc:Fallback>
+          <mc:Fallback xmlns:w16cid="http://schemas.microsoft.com/office/word/2016/wordml/cid">
             <w:pict>
               <v:shapetype w14:anchorId="5000F765" id="_x0000_t33" coordsize="21600,21600" o:spt="33" o:oned="t" path="m,l21600,r,21600e" filled="f">
                 <v:stroke joinstyle="miter"/>
@@ -621,7 +621,7 @@
               </wp:anchor>
             </w:drawing>
           </mc:Choice>
-          <mc:Fallback>
+          <mc:Fallback xmlns:w16cid="http://schemas.microsoft.com/office/word/2016/wordml/cid">
             <w:pict>
               <v:line w14:anchorId="1F5DECB0" id="Straight Connector 173" o:spid="_x0000_s1026" style="position:absolute;flip:x y;z-index:251718656;visibility:visible;mso-wrap-style:square;mso-width-percent:0;mso-height-percent:0;mso-wrap-distance-left:9pt;mso-wrap-distance-top:0;mso-wrap-distance-right:9pt;mso-wrap-distance-bottom:0;mso-position-horizontal:absolute;mso-position-horizontal-relative:text;mso-position-vertical:absolute;mso-position-vertical-relative:text;mso-width-percent:0;mso-height-percent:0;mso-width-relative:margin;mso-height-relative:margin" from="91.2pt,12.6pt" to="472.2pt,13.2pt" o:gfxdata="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" strokecolor="black [3200]" strokeweight=".5pt">
                 <v:stroke joinstyle="miter"/>
@@ -690,7 +690,7 @@
               </wp:anchor>
             </w:drawing>
           </mc:Choice>
-          <mc:Fallback>
+          <mc:Fallback xmlns:w16cid="http://schemas.microsoft.com/office/word/2016/wordml/cid">
             <w:pict>
               <v:line w14:anchorId="10B29F6A" id="Straight Connector 101" o:spid="_x0000_s1026" style="position:absolute;flip:y;z-index:251692032;visibility:visible;mso-wrap-style:square;mso-width-percent:0;mso-height-percent:0;mso-wrap-distance-left:9pt;mso-wrap-distance-top:0;mso-wrap-distance-right:9pt;mso-wrap-distance-bottom:0;mso-position-horizontal:left;mso-position-horizontal-relative:right-margin-area;mso-position-vertical:absolute;mso-position-vertical-relative:text;mso-width-percent:0;mso-height-percent:0;mso-width-relative:margin;mso-height-relative:margin" from="0,30pt" to="18pt,30pt" o:gfxdata="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" strokecolor="black [3200]" strokeweight=".5pt">
                 <v:stroke joinstyle="miter"/>
@@ -771,7 +771,7 @@
               </wp:anchor>
             </w:drawing>
           </mc:Choice>
-          <mc:Fallback>
+          <mc:Fallback xmlns:w16cid="http://schemas.microsoft.com/office/word/2016/wordml/cid">
             <w:pict>
               <v:line w14:anchorId="7621FCEB" id="Straight Connector 174" o:spid="_x0000_s1026" style="position:absolute;rotation:-90;flip:x;z-index:251720704;visibility:visible;mso-wrap-style:square;mso-width-percent:0;mso-height-percent:0;mso-wrap-distance-left:9pt;mso-wrap-distance-top:0;mso-wrap-distance-right:9pt;mso-wrap-distance-bottom:0;mso-position-horizontal:absolute;mso-position-horizontal-relative:text;mso-position-vertical:absolute;mso-position-vertical-relative:text;mso-width-percent:0;mso-height-percent:0;mso-width-relative:margin;mso-height-relative:margin" from="85.5pt,5.7pt" to="98.7pt,6.3pt" o:gfxdata="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" filled="t" fillcolor="black" strokeweight=".4mm">
                 <v:fill opacity="49087f"/>
@@ -841,7 +841,7 @@
               </wp:anchor>
             </w:drawing>
           </mc:Choice>
-          <mc:Fallback>
+          <mc:Fallback xmlns:w16cid="http://schemas.microsoft.com/office/word/2016/wordml/cid">
             <w:pict>
               <v:line w14:anchorId="322AB508" id="Straight Connector 172" o:spid="_x0000_s1026" style="position:absolute;flip:x y;z-index:251717632;visibility:visible;mso-wrap-style:square;mso-width-percent:0;mso-height-percent:0;mso-wrap-distance-left:9pt;mso-wrap-distance-top:0;mso-wrap-distance-right:9pt;mso-wrap-distance-bottom:0;mso-position-horizontal:absolute;mso-position-horizontal-relative:text;mso-position-vertical:absolute;mso-position-vertical-relative:text;mso-width-percent:0;mso-height-percent:0;mso-width-relative:margin;mso-height-relative:margin" from="473.35pt,11.4pt" to="474.55pt,148.8pt" o:gfxdata="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" strokecolor="black [3200]" strokeweight=".5pt">
                 <v:stroke joinstyle="miter"/>
@@ -954,6 +954,92 @@
         <mc:AlternateContent>
           <mc:Choice Requires="wps">
             <w:drawing>
+              <wp:anchor distT="0" distB="0" distL="114300" distR="114300" simplePos="0" relativeHeight="251680768" behindDoc="0" locked="0" layoutInCell="1" allowOverlap="1">
+                <wp:simplePos x="0" y="0"/>
+                <wp:positionH relativeFrom="column">
+                  <wp:posOffset>-2143125</wp:posOffset>
+                </wp:positionH>
+                <wp:positionV relativeFrom="paragraph">
+                  <wp:posOffset>344170</wp:posOffset>
+                </wp:positionV>
+                <wp:extent cx="3735705" cy="497205"/>
+                <wp:effectExtent l="0" t="76200" r="0" b="17145"/>
+                <wp:wrapNone/>
+                <wp:docPr id="58" name="Connector: Elbow 58"/>
+                <wp:cNvGraphicFramePr/>
+                <a:graphic xmlns:a="http://schemas.openxmlformats.org/drawingml/2006/main">
+                  <a:graphicData uri="http://schemas.microsoft.com/office/word/2010/wordprocessingShape">
+                    <wps:wsp>
+                      <wps:cNvCnPr/>
+                      <wps:spPr>
+                        <a:xfrm rot="16200000">
+                          <a:off x="0" y="0"/>
+                          <a:ext cx="3735705" cy="497205"/>
+                        </a:xfrm>
+                        <a:prstGeom prst="bentConnector2">
+                          <a:avLst/>
+                        </a:prstGeom>
+                        <a:solidFill>
+                          <a:srgbClr val="000000">
+                            <a:alpha val="75000"/>
+                          </a:srgbClr>
+                        </a:solidFill>
+                        <a:ln w="14400">
+                          <a:solidFill>
+                            <a:srgbClr val="000000"/>
+                          </a:solidFill>
+                          <a:tailEnd type="arrow"/>
+                        </a:ln>
+                      </wps:spPr>
+                      <wps:style>
+                        <a:lnRef idx="1">
+                          <a:schemeClr val="accent1"/>
+                        </a:lnRef>
+                        <a:fillRef idx="0">
+                          <a:schemeClr val="accent1"/>
+                        </a:fillRef>
+                        <a:effectRef idx="0">
+                          <a:schemeClr val="accent1"/>
+                        </a:effectRef>
+                        <a:fontRef idx="minor">
+                          <a:schemeClr val="tx1"/>
+                        </a:fontRef>
+                      </wps:style>
+                      <wps:bodyPr/>
+                    </wps:wsp>
+                  </a:graphicData>
+                </a:graphic>
+                <wp14:sizeRelH relativeFrom="margin">
+                  <wp14:pctWidth>0</wp14:pctWidth>
+                </wp14:sizeRelH>
+                <wp14:sizeRelV relativeFrom="margin">
+                  <wp14:pctHeight>0</wp14:pctHeight>
+                </wp14:sizeRelV>
+              </wp:anchor>
+            </w:drawing>
+          </mc:Choice>
+          <mc:Fallback>
+            <w:pict>
+              <v:shapetype w14:anchorId="640825DB" id="_x0000_t33" coordsize="21600,21600" o:spt="33" o:oned="t" path="m,l21600,r,21600e" filled="f">
+                <v:stroke joinstyle="miter"/>
+                <v:path arrowok="t" fillok="f" o:connecttype="none"/>
+                <o:lock v:ext="edit" shapetype="t"/>
+              </v:shapetype>
+              <v:shape id="Connector: Elbow 58" o:spid="_x0000_s1026" type="#_x0000_t33" style="position:absolute;margin-left:-168.75pt;margin-top:27.1pt;width:294.15pt;height:39.15pt;rotation:-90;z-index:251680768;visibility:visible;mso-wrap-style:square;mso-width-percent:0;mso-height-percent:0;mso-wrap-distance-left:9pt;mso-wrap-distance-top:0;mso-wrap-distance-right:9pt;mso-wrap-distance-bottom:0;mso-position-horizontal:absolute;mso-position-horizontal-relative:text;mso-position-vertical:absolute;mso-position-vertical-relative:text;mso-width-percent:0;mso-height-percent:0;mso-width-relative:margin;mso-height-relative:margin" o:gfxdata="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" filled="t" fillcolor="black" strokeweight=".4mm">
+                <v:fill opacity="49087f"/>
+                <v:stroke endarrow="open"/>
+              </v:shape>
+            </w:pict>
+          </mc:Fallback>
+        </mc:AlternateContent>
+      </w:r>
+      <w:r>
+        <w:rPr>
+          <w:noProof/>
+        </w:rPr>
+        <mc:AlternateContent>
+          <mc:Choice Requires="wps">
+            <w:drawing>
               <wp:anchor distT="0" distB="0" distL="114300" distR="114300" simplePos="0" relativeHeight="251734016" behindDoc="0" locked="0" layoutInCell="1" allowOverlap="1">
                 <wp:simplePos x="0" y="0"/>
                 <wp:positionH relativeFrom="column">
@@ -1007,7 +1093,7 @@
               </wp:anchor>
             </w:drawing>
           </mc:Choice>
-          <mc:Fallback>
+          <mc:Fallback xmlns:w16cid="http://schemas.microsoft.com/office/word/2016/wordml/cid">
             <w:pict>
               <v:line w14:anchorId="5C0FB615" id="Straight Connector 190" o:spid="_x0000_s1026" style="position:absolute;z-index:251734016;visibility:visible;mso-wrap-style:square;mso-width-percent:0;mso-height-percent:0;mso-wrap-distance-left:9pt;mso-wrap-distance-top:0;mso-wrap-distance-right:9pt;mso-wrap-distance-bottom:0;mso-position-horizontal:absolute;mso-position-horizontal-relative:text;mso-position-vertical:absolute;mso-position-vertical-relative:text;mso-width-percent:0;mso-height-percent:0;mso-width-relative:margin;mso-height-relative:margin" from="-36.6pt,27.4pt" to="-.4pt,27.4pt" o:gfxdata="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" strokecolor="black [3200]" strokeweight=".5pt">
                 <v:stroke joinstyle="miter"/>
@@ -1081,7 +1167,7 @@
               </wp:anchor>
             </w:drawing>
           </mc:Choice>
-          <mc:Fallback>
+          <mc:Fallback xmlns:w16cid="http://schemas.microsoft.com/office/word/2016/wordml/cid">
             <w:pict>
               <v:shape w14:anchorId="34BD97C6" id="Connector: Elbow 79" o:spid="_x0000_s1026" type="#_x0000_t33" style="position:absolute;margin-left:-102.6pt;margin-top:5.95pt;width:187.2pt;height:14.4pt;rotation:-90;z-index:251687936;visibility:visible;mso-wrap-style:square;mso-wrap-distance-left:9pt;mso-wrap-distance-top:0;mso-wrap-distance-right:9pt;mso-wrap-distance-bottom:0;mso-position-horizontal:absolute;mso-position-horizontal-relative:text;mso-position-vertical:absolute;mso-position-vertical-relative:text" o:gfxdata="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" filled="t" fillcolor="black" strokeweight=".4mm">
                 <v:fill opacity="49087f"/>
@@ -1191,7 +1277,7 @@
                     </wp:anchor>
                   </w:drawing>
                 </mc:Choice>
-                <mc:Fallback>
+                <mc:Fallback xmlns:w16cid="http://schemas.microsoft.com/office/word/2016/wordml/cid">
                   <w:pict>
                     <v:line w14:anchorId="23DE2A0A" id="Straight Connector 179" o:spid="_x0000_s1026" style="position:absolute;z-index:251721728;visibility:visible;mso-wrap-style:square;mso-wrap-distance-left:9pt;mso-wrap-distance-top:0;mso-wrap-distance-right:9pt;mso-wrap-distance-bottom:0;mso-position-horizontal:absolute;mso-position-horizontal-relative:text;mso-position-vertical:absolute;mso-position-vertical-relative:text" from="22.2pt,13.4pt" to="22.2pt,24.8pt" o:gfxdata="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" strokecolor="black [3200]" strokeweight=".5pt">
                       <v:stroke joinstyle="miter"/>
@@ -1212,6 +1298,145 @@
       </w:tr>
     </w:tbl>
     <w:p>
+      <w:r>
+        <w:rPr>
+          <w:noProof/>
+        </w:rPr>
+        <mc:AlternateContent>
+          <mc:Choice Requires="wps">
+            <w:drawing>
+              <wp:anchor distT="0" distB="0" distL="114300" distR="114300" simplePos="0" relativeHeight="251739136" behindDoc="0" locked="0" layoutInCell="1" allowOverlap="1" wp14:anchorId="59C3CFEE" wp14:editId="480CCDA1">
+                <wp:simplePos x="0" y="0"/>
+                <wp:positionH relativeFrom="rightMargin">
+                  <wp:posOffset>205740</wp:posOffset>
+                </wp:positionH>
+                <wp:positionV relativeFrom="paragraph">
+                  <wp:posOffset>162560</wp:posOffset>
+                </wp:positionV>
+                <wp:extent cx="99060" cy="546735"/>
+                <wp:effectExtent l="0" t="0" r="34290" b="24765"/>
+                <wp:wrapNone/>
+                <wp:docPr id="1" name="Straight Connector 1"/>
+                <wp:cNvGraphicFramePr/>
+                <a:graphic xmlns:a="http://schemas.openxmlformats.org/drawingml/2006/main">
+                  <a:graphicData uri="http://schemas.microsoft.com/office/word/2010/wordprocessingShape">
+                    <wps:wsp>
+                      <wps:cNvCnPr/>
+                      <wps:spPr>
+                        <a:xfrm>
+                          <a:off x="0" y="0"/>
+                          <a:ext cx="99060" cy="546735"/>
+                        </a:xfrm>
+                        <a:prstGeom prst="line">
+                          <a:avLst/>
+                        </a:prstGeom>
+                      </wps:spPr>
+                      <wps:style>
+                        <a:lnRef idx="1">
+                          <a:schemeClr val="dk1"/>
+                        </a:lnRef>
+                        <a:fillRef idx="0">
+                          <a:schemeClr val="dk1"/>
+                        </a:fillRef>
+                        <a:effectRef idx="0">
+                          <a:schemeClr val="dk1"/>
+                        </a:effectRef>
+                        <a:fontRef idx="minor">
+                          <a:schemeClr val="tx1"/>
+                        </a:fontRef>
+                      </wps:style>
+                      <wps:bodyPr/>
+                    </wps:wsp>
+                  </a:graphicData>
+                </a:graphic>
+                <wp14:sizeRelH relativeFrom="margin">
+                  <wp14:pctWidth>0</wp14:pctWidth>
+                </wp14:sizeRelH>
+                <wp14:sizeRelV relativeFrom="margin">
+                  <wp14:pctHeight>0</wp14:pctHeight>
+                </wp14:sizeRelV>
+              </wp:anchor>
+            </w:drawing>
+          </mc:Choice>
+          <mc:Fallback>
+            <w:pict>
+              <v:line w14:anchorId="466046FD" id="Straight Connector 1" o:spid="_x0000_s1026" style="position:absolute;z-index:251739136;visibility:visible;mso-wrap-style:square;mso-width-percent:0;mso-height-percent:0;mso-wrap-distance-left:9pt;mso-wrap-distance-top:0;mso-wrap-distance-right:9pt;mso-wrap-distance-bottom:0;mso-position-horizontal:absolute;mso-position-horizontal-relative:right-margin-area;mso-position-vertical:absolute;mso-position-vertical-relative:text;mso-width-percent:0;mso-height-percent:0;mso-width-relative:margin;mso-height-relative:margin" from="16.2pt,12.8pt" to="24pt,55.85pt" o:gfxdata="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" strokecolor="black [3200]" strokeweight=".5pt">
+                <v:stroke joinstyle="miter"/>
+                <w10:wrap anchorx="margin"/>
+              </v:line>
+            </w:pict>
+          </mc:Fallback>
+        </mc:AlternateContent>
+      </w:r>
+      <w:r>
+        <w:rPr>
+          <w:noProof/>
+        </w:rPr>
+        <mc:AlternateContent>
+          <mc:Choice Requires="wps">
+            <w:drawing>
+              <wp:anchor distT="0" distB="0" distL="114300" distR="114300" simplePos="0" relativeHeight="251722752" behindDoc="0" locked="0" layoutInCell="1" allowOverlap="1">
+                <wp:simplePos x="0" y="0"/>
+                <wp:positionH relativeFrom="column">
+                  <wp:posOffset>3324225</wp:posOffset>
+                </wp:positionH>
+                <wp:positionV relativeFrom="paragraph">
+                  <wp:posOffset>133984</wp:posOffset>
+                </wp:positionV>
+                <wp:extent cx="2825115" cy="28575"/>
+                <wp:effectExtent l="0" t="0" r="32385" b="28575"/>
+                <wp:wrapNone/>
+                <wp:docPr id="180" name="Straight Connector 180"/>
+                <wp:cNvGraphicFramePr/>
+                <a:graphic xmlns:a="http://schemas.openxmlformats.org/drawingml/2006/main">
+                  <a:graphicData uri="http://schemas.microsoft.com/office/word/2010/wordprocessingShape">
+                    <wps:wsp>
+                      <wps:cNvCnPr/>
+                      <wps:spPr>
+                        <a:xfrm>
+                          <a:off x="0" y="0"/>
+                          <a:ext cx="2825115" cy="28575"/>
+                        </a:xfrm>
+                        <a:prstGeom prst="line">
+                          <a:avLst/>
+                        </a:prstGeom>
+                      </wps:spPr>
+                      <wps:style>
+                        <a:lnRef idx="1">
+                          <a:schemeClr val="dk1"/>
+                        </a:lnRef>
+                        <a:fillRef idx="0">
+                          <a:schemeClr val="dk1"/>
+                        </a:fillRef>
+                        <a:effectRef idx="0">
+                          <a:schemeClr val="dk1"/>
+                        </a:effectRef>
+                        <a:fontRef idx="minor">
+                          <a:schemeClr val="tx1"/>
+                        </a:fontRef>
+                      </wps:style>
+                      <wps:bodyPr/>
+                    </wps:wsp>
+                  </a:graphicData>
+                </a:graphic>
+                <wp14:sizeRelH relativeFrom="margin">
+                  <wp14:pctWidth>0</wp14:pctWidth>
+                </wp14:sizeRelH>
+                <wp14:sizeRelV relativeFrom="margin">
+                  <wp14:pctHeight>0</wp14:pctHeight>
+                </wp14:sizeRelV>
+              </wp:anchor>
+            </w:drawing>
+          </mc:Choice>
+          <mc:Fallback>
+            <w:pict>
+              <v:line w14:anchorId="0D71E451" id="Straight Connector 180" o:spid="_x0000_s1026" style="position:absolute;z-index:251722752;visibility:visible;mso-wrap-style:square;mso-width-percent:0;mso-height-percent:0;mso-wrap-distance-left:9pt;mso-wrap-distance-top:0;mso-wrap-distance-right:9pt;mso-wrap-distance-bottom:0;mso-position-horizontal:absolute;mso-position-horizontal-relative:text;mso-position-vertical:absolute;mso-position-vertical-relative:text;mso-width-percent:0;mso-height-percent:0;mso-width-relative:margin;mso-height-relative:margin" from="261.75pt,10.55pt" to="484.2pt,12.8pt" o:gfxdata="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" strokecolor="black [3200]" strokeweight=".5pt">
+                <v:stroke joinstyle="miter"/>
+              </v:line>
+            </w:pict>
+          </mc:Fallback>
+        </mc:AlternateContent>
+      </w:r>
       <w:r>
         <w:rPr>
           <w:noProof/>
@@ -1268,216 +1493,9 @@
           </mc:Choice>
           <mc:Fallback>
             <w:pict>
-              <v:line w14:anchorId="5A5A023D" id="Straight Connector 193" o:spid="_x0000_s1026" style="position:absolute;z-index:251737088;visibility:visible;mso-wrap-style:square;mso-wrap-distance-left:9pt;mso-wrap-distance-top:0;mso-wrap-distance-right:9pt;mso-wrap-distance-bottom:0;mso-position-horizontal:absolute;mso-position-horizontal-relative:text;mso-position-vertical:absolute;mso-position-vertical-relative:text" from="-20.65pt,28.85pt" to="-.65pt,29.45pt" o:gfxdata="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" strokecolor="black [3200]" strokeweight=".5pt">
+              <v:line w14:anchorId="17A749CD" id="Straight Connector 193" o:spid="_x0000_s1026" style="position:absolute;z-index:251737088;visibility:visible;mso-wrap-style:square;mso-wrap-distance-left:9pt;mso-wrap-distance-top:0;mso-wrap-distance-right:9pt;mso-wrap-distance-bottom:0;mso-position-horizontal:absolute;mso-position-horizontal-relative:text;mso-position-vertical:absolute;mso-position-vertical-relative:text" from="-20.65pt,28.85pt" to="-.65pt,29.45pt" o:gfxdata="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" strokecolor="black [3200]" strokeweight=".5pt">
                 <v:stroke joinstyle="miter"/>
               </v:line>
-            </w:pict>
-          </mc:Fallback>
-        </mc:AlternateContent>
-      </w:r>
-      <w:r>
-        <w:rPr>
-          <w:noProof/>
-        </w:rPr>
-        <mc:AlternateContent>
-          <mc:Choice Requires="wps">
-            <w:drawing>
-              <wp:anchor distT="0" distB="0" distL="114300" distR="114300" simplePos="0" relativeHeight="251723776" behindDoc="0" locked="0" layoutInCell="1" allowOverlap="1">
-                <wp:simplePos x="0" y="0"/>
-                <wp:positionH relativeFrom="column">
-                  <wp:posOffset>6126480</wp:posOffset>
-                </wp:positionH>
-                <wp:positionV relativeFrom="paragraph">
-                  <wp:posOffset>153035</wp:posOffset>
-                </wp:positionV>
-                <wp:extent cx="15240" cy="990600"/>
-                <wp:effectExtent l="0" t="0" r="22860" b="19050"/>
-                <wp:wrapNone/>
-                <wp:docPr id="181" name="Straight Connector 181"/>
-                <wp:cNvGraphicFramePr/>
-                <a:graphic xmlns:a="http://schemas.openxmlformats.org/drawingml/2006/main">
-                  <a:graphicData uri="http://schemas.microsoft.com/office/word/2010/wordprocessingShape">
-                    <wps:wsp>
-                      <wps:cNvCnPr/>
-                      <wps:spPr>
-                        <a:xfrm>
-                          <a:off x="0" y="0"/>
-                          <a:ext cx="15240" cy="990600"/>
-                        </a:xfrm>
-                        <a:prstGeom prst="line">
-                          <a:avLst/>
-                        </a:prstGeom>
-                      </wps:spPr>
-                      <wps:style>
-                        <a:lnRef idx="1">
-                          <a:schemeClr val="dk1"/>
-                        </a:lnRef>
-                        <a:fillRef idx="0">
-                          <a:schemeClr val="dk1"/>
-                        </a:fillRef>
-                        <a:effectRef idx="0">
-                          <a:schemeClr val="dk1"/>
-                        </a:effectRef>
-                        <a:fontRef idx="minor">
-                          <a:schemeClr val="tx1"/>
-                        </a:fontRef>
-                      </wps:style>
-                      <wps:bodyPr/>
-                    </wps:wsp>
-                  </a:graphicData>
-                </a:graphic>
-              </wp:anchor>
-            </w:drawing>
-          </mc:Choice>
-          <mc:Fallback>
-            <w:pict>
-              <v:line w14:anchorId="4A24F72E" id="Straight Connector 181" o:spid="_x0000_s1026" style="position:absolute;z-index:251723776;visibility:visible;mso-wrap-style:square;mso-wrap-distance-left:9pt;mso-wrap-distance-top:0;mso-wrap-distance-right:9pt;mso-wrap-distance-bottom:0;mso-position-horizontal:absolute;mso-position-horizontal-relative:text;mso-position-vertical:absolute;mso-position-vertical-relative:text" from="482.4pt,12.05pt" to="483.6pt,90.05pt" o:gfxdata="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" strokecolor="black [3200]" strokeweight=".5pt">
-                <v:stroke joinstyle="miter"/>
-              </v:line>
-            </w:pict>
-          </mc:Fallback>
-        </mc:AlternateContent>
-      </w:r>
-      <w:r>
-        <w:rPr>
-          <w:noProof/>
-        </w:rPr>
-        <mc:AlternateContent>
-          <mc:Choice Requires="wps">
-            <w:drawing>
-              <wp:anchor distT="0" distB="0" distL="114300" distR="114300" simplePos="0" relativeHeight="251722752" behindDoc="0" locked="0" layoutInCell="1" allowOverlap="1">
-                <wp:simplePos x="0" y="0"/>
-                <wp:positionH relativeFrom="column">
-                  <wp:posOffset>3322320</wp:posOffset>
-                </wp:positionH>
-                <wp:positionV relativeFrom="paragraph">
-                  <wp:posOffset>137795</wp:posOffset>
-                </wp:positionV>
-                <wp:extent cx="2827020" cy="15240"/>
-                <wp:effectExtent l="0" t="0" r="30480" b="22860"/>
-                <wp:wrapNone/>
-                <wp:docPr id="180" name="Straight Connector 180"/>
-                <wp:cNvGraphicFramePr/>
-                <a:graphic xmlns:a="http://schemas.openxmlformats.org/drawingml/2006/main">
-                  <a:graphicData uri="http://schemas.microsoft.com/office/word/2010/wordprocessingShape">
-                    <wps:wsp>
-                      <wps:cNvCnPr/>
-                      <wps:spPr>
-                        <a:xfrm>
-                          <a:off x="0" y="0"/>
-                          <a:ext cx="2827020" cy="15240"/>
-                        </a:xfrm>
-                        <a:prstGeom prst="line">
-                          <a:avLst/>
-                        </a:prstGeom>
-                      </wps:spPr>
-                      <wps:style>
-                        <a:lnRef idx="1">
-                          <a:schemeClr val="dk1"/>
-                        </a:lnRef>
-                        <a:fillRef idx="0">
-                          <a:schemeClr val="dk1"/>
-                        </a:fillRef>
-                        <a:effectRef idx="0">
-                          <a:schemeClr val="dk1"/>
-                        </a:effectRef>
-                        <a:fontRef idx="minor">
-                          <a:schemeClr val="tx1"/>
-                        </a:fontRef>
-                      </wps:style>
-                      <wps:bodyPr/>
-                    </wps:wsp>
-                  </a:graphicData>
-                </a:graphic>
-              </wp:anchor>
-            </w:drawing>
-          </mc:Choice>
-          <mc:Fallback>
-            <w:pict>
-              <v:line w14:anchorId="4F20460E" id="Straight Connector 180" o:spid="_x0000_s1026" style="position:absolute;z-index:251722752;visibility:visible;mso-wrap-style:square;mso-wrap-distance-left:9pt;mso-wrap-distance-top:0;mso-wrap-distance-right:9pt;mso-wrap-distance-bottom:0;mso-position-horizontal:absolute;mso-position-horizontal-relative:text;mso-position-vertical:absolute;mso-position-vertical-relative:text" from="261.6pt,10.85pt" to="484.2pt,12.05pt" o:gfxdata="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" strokecolor="black [3200]" strokeweight=".5pt">
-                <v:stroke joinstyle="miter"/>
-              </v:line>
-            </w:pict>
-          </mc:Fallback>
-        </mc:AlternateContent>
-      </w:r>
-      <w:r>
-        <w:rPr>
-          <w:noProof/>
-        </w:rPr>
-        <mc:AlternateContent>
-          <mc:Choice Requires="wps">
-            <w:drawing>
-              <wp:anchor distT="0" distB="0" distL="114300" distR="114300" simplePos="0" relativeHeight="251680768" behindDoc="0" locked="0" layoutInCell="1" allowOverlap="1">
-                <wp:simplePos x="0" y="0"/>
-                <wp:positionH relativeFrom="column">
-                  <wp:posOffset>-2385060</wp:posOffset>
-                </wp:positionH>
-                <wp:positionV relativeFrom="paragraph">
-                  <wp:posOffset>114935</wp:posOffset>
-                </wp:positionV>
-                <wp:extent cx="4213860" cy="495300"/>
-                <wp:effectExtent l="0" t="83820" r="7620" b="7620"/>
-                <wp:wrapNone/>
-                <wp:docPr id="58" name="Connector: Elbow 58"/>
-                <wp:cNvGraphicFramePr/>
-                <a:graphic xmlns:a="http://schemas.openxmlformats.org/drawingml/2006/main">
-                  <a:graphicData uri="http://schemas.microsoft.com/office/word/2010/wordprocessingShape">
-                    <wps:wsp>
-                      <wps:cNvCnPr/>
-                      <wps:spPr>
-                        <a:xfrm rot="16200000">
-                          <a:off x="0" y="0"/>
-                          <a:ext cx="4213860" cy="495300"/>
-                        </a:xfrm>
-                        <a:prstGeom prst="bentConnector2">
-                          <a:avLst/>
-                        </a:prstGeom>
-                        <a:solidFill>
-                          <a:srgbClr val="000000">
-                            <a:alpha val="75000"/>
-                          </a:srgbClr>
-                        </a:solidFill>
-                        <a:ln w="14400">
-                          <a:solidFill>
-                            <a:srgbClr val="000000"/>
-                          </a:solidFill>
-                          <a:tailEnd type="arrow"/>
-                        </a:ln>
-                      </wps:spPr>
-                      <wps:style>
-                        <a:lnRef idx="1">
-                          <a:schemeClr val="accent1"/>
-                        </a:lnRef>
-                        <a:fillRef idx="0">
-                          <a:schemeClr val="accent1"/>
-                        </a:fillRef>
-                        <a:effectRef idx="0">
-                          <a:schemeClr val="accent1"/>
-                        </a:effectRef>
-                        <a:fontRef idx="minor">
-                          <a:schemeClr val="tx1"/>
-                        </a:fontRef>
-                      </wps:style>
-                      <wps:bodyPr/>
-                    </wps:wsp>
-                  </a:graphicData>
-                </a:graphic>
-                <wp14:sizeRelH relativeFrom="margin">
-                  <wp14:pctWidth>0</wp14:pctWidth>
-                </wp14:sizeRelH>
-                <wp14:sizeRelV relativeFrom="margin">
-                  <wp14:pctHeight>0</wp14:pctHeight>
-                </wp14:sizeRelV>
-              </wp:anchor>
-            </w:drawing>
-          </mc:Choice>
-          <mc:Fallback>
-            <w:pict>
-              <v:shape w14:anchorId="4A9B7A53" id="Connector: Elbow 58" o:spid="_x0000_s1026" type="#_x0000_t33" style="position:absolute;margin-left:-187.8pt;margin-top:9.05pt;width:331.8pt;height:39pt;rotation:-90;z-index:251680768;visibility:visible;mso-wrap-style:square;mso-width-percent:0;mso-height-percent:0;mso-wrap-distance-left:9pt;mso-wrap-distance-top:0;mso-wrap-distance-right:9pt;mso-wrap-distance-bottom:0;mso-position-horizontal:absolute;mso-position-horizontal-relative:text;mso-position-vertical:absolute;mso-position-vertical-relative:text;mso-width-percent:0;mso-height-percent:0;mso-width-relative:margin;mso-height-relative:margin" o:gfxdata="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" filled="t" fillcolor="black" strokeweight=".4mm">
-                <v:fill opacity="49087f"/>
-                <v:stroke endarrow="open"/>
-              </v:shape>
             </w:pict>
           </mc:Fallback>
         </mc:AlternateContent>
@@ -1595,78 +1613,9 @@
               </wp:anchor>
             </w:drawing>
           </mc:Choice>
-          <mc:Fallback>
+          <mc:Fallback xmlns:w16cid="http://schemas.microsoft.com/office/word/2016/wordml/cid">
             <w:pict>
               <v:line w14:anchorId="0F466D01" id="Straight Connector 191" o:spid="_x0000_s1026" style="position:absolute;z-index:251735040;visibility:visible;mso-wrap-style:square;mso-wrap-distance-left:9pt;mso-wrap-distance-top:0;mso-wrap-distance-right:9pt;mso-wrap-distance-bottom:0;mso-position-horizontal:absolute;mso-position-horizontal-relative:text;mso-position-vertical:absolute;mso-position-vertical-relative:text" from="-16.2pt,30.2pt" to="-.4pt,30.2pt" o:gfxdata="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" strokecolor="black [3200]" strokeweight=".5pt">
-                <v:stroke joinstyle="miter"/>
-              </v:line>
-            </w:pict>
-          </mc:Fallback>
-        </mc:AlternateContent>
-      </w:r>
-      <w:r>
-        <w:rPr>
-          <w:noProof/>
-        </w:rPr>
-        <mc:AlternateContent>
-          <mc:Choice Requires="wps">
-            <w:drawing>
-              <wp:anchor distT="0" distB="0" distL="114300" distR="114300" simplePos="0" relativeHeight="251729920" behindDoc="0" locked="0" layoutInCell="1" allowOverlap="1">
-                <wp:simplePos x="0" y="0"/>
-                <wp:positionH relativeFrom="column">
-                  <wp:posOffset>6271260</wp:posOffset>
-                </wp:positionH>
-                <wp:positionV relativeFrom="paragraph">
-                  <wp:posOffset>193040</wp:posOffset>
-                </wp:positionV>
-                <wp:extent cx="0" cy="502920"/>
-                <wp:effectExtent l="0" t="0" r="38100" b="30480"/>
-                <wp:wrapNone/>
-                <wp:docPr id="186" name="Straight Connector 186"/>
-                <wp:cNvGraphicFramePr/>
-                <a:graphic xmlns:a="http://schemas.openxmlformats.org/drawingml/2006/main">
-                  <a:graphicData uri="http://schemas.microsoft.com/office/word/2010/wordprocessingShape">
-                    <wps:wsp>
-                      <wps:cNvCnPr/>
-                      <wps:spPr>
-                        <a:xfrm>
-                          <a:off x="0" y="0"/>
-                          <a:ext cx="0" cy="502920"/>
-                        </a:xfrm>
-                        <a:prstGeom prst="line">
-                          <a:avLst/>
-                        </a:prstGeom>
-                      </wps:spPr>
-                      <wps:style>
-                        <a:lnRef idx="1">
-                          <a:schemeClr val="dk1"/>
-                        </a:lnRef>
-                        <a:fillRef idx="0">
-                          <a:schemeClr val="dk1"/>
-                        </a:fillRef>
-                        <a:effectRef idx="0">
-                          <a:schemeClr val="dk1"/>
-                        </a:effectRef>
-                        <a:fontRef idx="minor">
-                          <a:schemeClr val="tx1"/>
-                        </a:fontRef>
-                      </wps:style>
-                      <wps:bodyPr/>
-                    </wps:wsp>
-                  </a:graphicData>
-                </a:graphic>
-                <wp14:sizeRelH relativeFrom="margin">
-                  <wp14:pctWidth>0</wp14:pctWidth>
-                </wp14:sizeRelH>
-                <wp14:sizeRelV relativeFrom="margin">
-                  <wp14:pctHeight>0</wp14:pctHeight>
-                </wp14:sizeRelV>
-              </wp:anchor>
-            </w:drawing>
-          </mc:Choice>
-          <mc:Fallback>
-            <w:pict>
-              <v:line w14:anchorId="362AD1E8" id="Straight Connector 186" o:spid="_x0000_s1026" style="position:absolute;z-index:251729920;visibility:visible;mso-wrap-style:square;mso-width-percent:0;mso-height-percent:0;mso-wrap-distance-left:9pt;mso-wrap-distance-top:0;mso-wrap-distance-right:9pt;mso-wrap-distance-bottom:0;mso-position-horizontal:absolute;mso-position-horizontal-relative:text;mso-position-vertical:absolute;mso-position-vertical-relative:text;mso-width-percent:0;mso-height-percent:0;mso-width-relative:margin;mso-height-relative:margin" from="493.8pt,15.2pt" to="493.8pt,54.8pt" o:gfxdata="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" strokecolor="black [3200]" strokeweight=".5pt">
                 <v:stroke joinstyle="miter"/>
               </v:line>
             </w:pict>
@@ -1729,7 +1678,7 @@
           </mc:Choice>
           <mc:Fallback>
             <w:pict>
-              <v:line w14:anchorId="5154DF55" id="Straight Connector 185" o:spid="_x0000_s1026" style="position:absolute;z-index:251728896;visibility:visible;mso-wrap-style:square;mso-wrap-distance-left:9pt;mso-wrap-distance-top:0;mso-wrap-distance-right:9pt;mso-wrap-distance-bottom:0;mso-position-horizontal:absolute;mso-position-horizontal-relative:text;mso-position-vertical:absolute;mso-position-vertical-relative:text" from="253.8pt,14pt" to="495pt,15.8pt" o:gfxdata="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" strokecolor="black [3200]" strokeweight=".5pt">
+              <v:line w14:anchorId="595F338D" id="Straight Connector 185" o:spid="_x0000_s1026" style="position:absolute;z-index:251728896;visibility:visible;mso-wrap-style:square;mso-wrap-distance-left:9pt;mso-wrap-distance-top:0;mso-wrap-distance-right:9pt;mso-wrap-distance-bottom:0;mso-position-horizontal:absolute;mso-position-horizontal-relative:text;mso-position-vertical:absolute;mso-position-vertical-relative:text" from="253.8pt,14pt" to="495pt,15.8pt" o:gfxdata="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" strokecolor="black [3200]" strokeweight=".5pt">
                 <v:stroke joinstyle="miter"/>
               </v:line>
             </w:pict>
@@ -1796,7 +1745,7 @@
               </wp:anchor>
             </w:drawing>
           </mc:Choice>
-          <mc:Fallback>
+          <mc:Fallback xmlns:w16cid="http://schemas.microsoft.com/office/word/2016/wordml/cid">
             <w:pict>
               <v:line w14:anchorId="2B2C1238" id="Straight Connector 184" o:spid="_x0000_s1026" style="position:absolute;flip:x;z-index:251727872;visibility:visible;mso-wrap-style:square;mso-width-percent:0;mso-height-percent:0;mso-wrap-distance-left:9pt;mso-wrap-distance-top:0;mso-wrap-distance-right:9pt;mso-wrap-distance-bottom:0;mso-position-horizontal:absolute;mso-position-horizontal-relative:text;mso-position-vertical:absolute;mso-position-vertical-relative:text;mso-width-percent:0;mso-height-percent:0;mso-width-relative:margin;mso-height-relative:margin" from="253.2pt,.2pt" to="253.2pt,13.4pt" o:gfxdata="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" strokecolor="black [3200]" strokeweight=".5pt">
                 <v:stroke joinstyle="miter"/>
@@ -1865,7 +1814,7 @@
               </wp:anchor>
             </w:drawing>
           </mc:Choice>
-          <mc:Fallback>
+          <mc:Fallback xmlns:w16cid="http://schemas.microsoft.com/office/word/2016/wordml/cid">
             <w:pict>
               <v:line w14:anchorId="6F5C75BD" id="Straight Connector 171" o:spid="_x0000_s1026" style="position:absolute;flip:y;z-index:251716608;visibility:visible;mso-wrap-style:square;mso-width-percent:0;mso-height-percent:0;mso-wrap-distance-left:9pt;mso-wrap-distance-top:0;mso-wrap-distance-right:9pt;mso-wrap-distance-bottom:0;mso-position-horizontal:left;mso-position-horizontal-relative:right-margin-area;mso-position-vertical:absolute;mso-position-vertical-relative:text;mso-width-percent:0;mso-height-percent:0;mso-width-relative:margin;mso-height-relative:margin" from="0,30.8pt" to="7.65pt,30.8pt" o:gfxdata="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" strokecolor="black [3200]" strokeweight=".5pt">
                 <v:stroke joinstyle="miter"/>
@@ -1875,67 +1824,6 @@
           </mc:Fallback>
         </mc:AlternateContent>
       </w:r>
-      <w:r>
-        <w:t>MemoryBlock:</w:t>
-      </w:r>
-      <w:bookmarkStart w:id="0" w:name="_GoBack"/>
-      <w:bookmarkEnd w:id="0"/>
-    </w:p>
-    <w:tbl>
-      <w:tblPr>
-        <w:tblStyle w:val="TableGrid"/>
-        <w:tblW w:w="0" w:type="auto"/>
-        <w:tblLook w:val="04A0" w:firstRow="1" w:lastRow="0" w:firstColumn="1" w:lastColumn="0" w:noHBand="0" w:noVBand="1"/>
-      </w:tblPr>
-      <w:tblGrid>
-        <w:gridCol w:w="4675"/>
-        <w:gridCol w:w="4675"/>
-      </w:tblGrid>
-      <w:tr>
-        <w:trPr>
-          <w:trHeight w:val="332"/>
-        </w:trPr>
-        <w:tc>
-          <w:tcPr>
-            <w:tcW w:w="4675" w:type="dxa"/>
-          </w:tcPr>
-          <w:p>
-            <w:pPr>
-              <w:rPr>
-                <w:u w:val="single"/>
-              </w:rPr>
-            </w:pPr>
-            <w:r>
-              <w:rPr>
-                <w:color w:val="ED7D31" w:themeColor="accent2"/>
-                <w:u w:val="single"/>
-              </w:rPr>
-              <w:t>LanguageUUID</w:t>
-            </w:r>
-          </w:p>
-        </w:tc>
-        <w:tc>
-          <w:tcPr>
-            <w:tcW w:w="4675" w:type="dxa"/>
-          </w:tcPr>
-          <w:p>
-            <w:pPr>
-              <w:rPr>
-                <w:u w:val="single"/>
-              </w:rPr>
-            </w:pPr>
-            <w:r>
-              <w:rPr>
-                <w:color w:val="FFC000" w:themeColor="accent4"/>
-                <w:u w:val="single"/>
-              </w:rPr>
-              <w:t>DataTypeUUID</w:t>
-            </w:r>
-          </w:p>
-        </w:tc>
-      </w:tr>
-    </w:tbl>
-    <w:p>
       <w:r>
         <w:rPr>
           <w:noProof/>
@@ -2007,7 +1895,7 @@
               </wp:anchor>
             </w:drawing>
           </mc:Choice>
-          <mc:Fallback>
+          <mc:Fallback xmlns:w16cid="http://schemas.microsoft.com/office/word/2016/wordml/cid">
             <w:pict>
               <v:line w14:anchorId="1C8C1C8C" id="Straight Connector 183" o:spid="_x0000_s1026" style="position:absolute;rotation:-90;flip:y;z-index:251726848;visibility:visible;mso-wrap-style:square;mso-width-percent:0;mso-height-percent:0;mso-wrap-distance-left:9pt;mso-wrap-distance-top:0;mso-wrap-distance-right:9pt;mso-wrap-distance-bottom:0;mso-position-horizontal:absolute;mso-position-horizontal-relative:text;mso-position-vertical:absolute;mso-position-vertical-relative:text;mso-width-percent:0;mso-height-percent:0;mso-width-relative:margin;mso-height-relative:margin" from="79pt,15.5pt" to="95.45pt,16.25pt" o:gfxdata="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" filled="t" fillcolor="black" strokeweight=".4mm">
                 <v:fill opacity="49087f"/>
@@ -2088,7 +1976,7 @@
               </wp:anchor>
             </w:drawing>
           </mc:Choice>
-          <mc:Fallback>
+          <mc:Fallback xmlns:w16cid="http://schemas.microsoft.com/office/word/2016/wordml/cid">
             <w:pict>
               <v:line w14:anchorId="50B43D6B" id="Straight Connector 188" o:spid="_x0000_s1026" style="position:absolute;rotation:-90;flip:y;z-index:251732992;visibility:visible;mso-wrap-style:square;mso-width-percent:0;mso-height-percent:0;mso-wrap-distance-left:9pt;mso-wrap-distance-top:0;mso-wrap-distance-right:9pt;mso-wrap-distance-bottom:0;mso-position-horizontal:absolute;mso-position-horizontal-relative:text;mso-position-vertical:absolute;mso-position-vertical-relative:text;mso-width-percent:0;mso-height-percent:0;mso-width-relative:margin;mso-height-relative:margin" from="104.9pt,17pt" to="117.15pt,18.15pt" o:gfxdata="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" filled="t" fillcolor="black" strokeweight=".4mm">
                 <v:fill opacity="49087f"/>
@@ -2152,7 +2040,7 @@
               </wp:anchor>
             </w:drawing>
           </mc:Choice>
-          <mc:Fallback>
+          <mc:Fallback xmlns:w16cid="http://schemas.microsoft.com/office/word/2016/wordml/cid">
             <w:pict>
               <v:line w14:anchorId="40296460" id="Straight Connector 187" o:spid="_x0000_s1026" style="position:absolute;flip:x y;z-index:251730944;visibility:visible;mso-wrap-style:square;mso-wrap-distance-left:9pt;mso-wrap-distance-top:0;mso-wrap-distance-right:9pt;mso-wrap-distance-bottom:0;mso-position-horizontal:absolute;mso-position-horizontal-relative:text;mso-position-vertical:absolute;mso-position-vertical-relative:text" from="110.4pt,11.7pt" to="494.4pt,14.1pt" o:gfxdata="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" strokecolor="black [3200]" strokeweight=".5pt">
                 <v:stroke joinstyle="miter"/>
@@ -2215,7 +2103,7 @@
               </wp:anchor>
             </w:drawing>
           </mc:Choice>
-          <mc:Fallback>
+          <mc:Fallback xmlns:w16cid="http://schemas.microsoft.com/office/word/2016/wordml/cid">
             <w:pict>
               <v:line w14:anchorId="327ABFCA" id="Straight Connector 182" o:spid="_x0000_s1026" style="position:absolute;flip:x y;z-index:251724800;visibility:visible;mso-wrap-style:square;mso-wrap-distance-left:9pt;mso-wrap-distance-top:0;mso-wrap-distance-right:9pt;mso-wrap-distance-bottom:0;mso-position-horizontal:absolute;mso-position-horizontal-relative:text;mso-position-vertical:absolute;mso-position-vertical-relative:text" from="87pt,6.9pt" to="484.2pt,8.7pt" o:gfxdata="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" strokecolor="black [3200]" strokeweight=".5pt">
                 <v:stroke joinstyle="miter"/>
@@ -2354,232 +2242,11 @@
               </wp:anchor>
             </w:drawing>
           </mc:Choice>
-          <mc:Fallback>
+          <mc:Fallback xmlns:w16cid="http://schemas.microsoft.com/office/word/2016/wordml/cid">
             <w:pict>
               <v:line w14:anchorId="0CBF209C" id="Straight Connector 66" o:spid="_x0000_s1026" style="position:absolute;rotation:90;flip:y;z-index:251684864;visibility:visible;mso-wrap-style:square;mso-width-percent:0;mso-height-percent:0;mso-wrap-distance-left:9pt;mso-wrap-distance-top:0;mso-wrap-distance-right:9pt;mso-wrap-distance-bottom:0;mso-position-horizontal:absolute;mso-position-horizontal-relative:text;mso-position-vertical:absolute;mso-position-vertical-relative:text;mso-width-percent:0;mso-height-percent:0;mso-width-relative:margin;mso-height-relative:margin" from="82.85pt,10.5pt" to="105.8pt,10.5pt" o:gfxdata="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" filled="t" fillcolor="black" strokeweight=".4mm">
                 <v:fill opacity="49087f"/>
                 <v:stroke endarrow="open" joinstyle="miter"/>
-              </v:line>
-            </w:pict>
-          </mc:Fallback>
-        </mc:AlternateContent>
-      </w:r>
-      <w:r>
-        <w:rPr>
-          <w:noProof/>
-          <w:u w:val="single"/>
-        </w:rPr>
-        <mc:AlternateContent>
-          <mc:Choice Requires="wps">
-            <w:drawing>
-              <wp:anchor distT="0" distB="0" distL="114300" distR="114300" simplePos="0" relativeHeight="251702272" behindDoc="0" locked="0" layoutInCell="1" allowOverlap="1">
-                <wp:simplePos x="0" y="0"/>
-                <wp:positionH relativeFrom="column">
-                  <wp:posOffset>1615440</wp:posOffset>
-                </wp:positionH>
-                <wp:positionV relativeFrom="paragraph">
-                  <wp:posOffset>180340</wp:posOffset>
-                </wp:positionV>
-                <wp:extent cx="4617720" cy="26670"/>
-                <wp:effectExtent l="0" t="0" r="11430" b="30480"/>
-                <wp:wrapNone/>
-                <wp:docPr id="148" name="Straight Connector 148"/>
-                <wp:cNvGraphicFramePr/>
-                <a:graphic xmlns:a="http://schemas.openxmlformats.org/drawingml/2006/main">
-                  <a:graphicData uri="http://schemas.microsoft.com/office/word/2010/wordprocessingShape">
-                    <wps:wsp>
-                      <wps:cNvCnPr/>
-                      <wps:spPr>
-                        <a:xfrm flipH="1">
-                          <a:off x="0" y="0"/>
-                          <a:ext cx="4617720" cy="26670"/>
-                        </a:xfrm>
-                        <a:prstGeom prst="line">
-                          <a:avLst/>
-                        </a:prstGeom>
-                      </wps:spPr>
-                      <wps:style>
-                        <a:lnRef idx="1">
-                          <a:schemeClr val="dk1"/>
-                        </a:lnRef>
-                        <a:fillRef idx="0">
-                          <a:schemeClr val="dk1"/>
-                        </a:fillRef>
-                        <a:effectRef idx="0">
-                          <a:schemeClr val="dk1"/>
-                        </a:effectRef>
-                        <a:fontRef idx="minor">
-                          <a:schemeClr val="tx1"/>
-                        </a:fontRef>
-                      </wps:style>
-                      <wps:bodyPr/>
-                    </wps:wsp>
-                  </a:graphicData>
-                </a:graphic>
-                <wp14:sizeRelH relativeFrom="margin">
-                  <wp14:pctWidth>0</wp14:pctWidth>
-                </wp14:sizeRelH>
-                <wp14:sizeRelV relativeFrom="margin">
-                  <wp14:pctHeight>0</wp14:pctHeight>
-                </wp14:sizeRelV>
-              </wp:anchor>
-            </w:drawing>
-          </mc:Choice>
-          <mc:Fallback>
-            <w:pict>
-              <v:line w14:anchorId="4980C8D4" id="Straight Connector 148" o:spid="_x0000_s1026" style="position:absolute;flip:x;z-index:251702272;visibility:visible;mso-wrap-style:square;mso-width-percent:0;mso-height-percent:0;mso-wrap-distance-left:9pt;mso-wrap-distance-top:0;mso-wrap-distance-right:9pt;mso-wrap-distance-bottom:0;mso-position-horizontal:absolute;mso-position-horizontal-relative:text;mso-position-vertical:absolute;mso-position-vertical-relative:text;mso-width-percent:0;mso-height-percent:0;mso-width-relative:margin;mso-height-relative:margin" from="127.2pt,14.2pt" to="490.8pt,16.3pt" o:gfxdata="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" strokecolor="black [3200]" strokeweight=".5pt">
-                <v:stroke joinstyle="miter"/>
-              </v:line>
-            </w:pict>
-          </mc:Fallback>
-        </mc:AlternateContent>
-      </w:r>
-      <w:r>
-        <w:rPr>
-          <w:noProof/>
-        </w:rPr>
-        <mc:AlternateContent>
-          <mc:Choice Requires="wps">
-            <w:drawing>
-              <wp:anchor distT="0" distB="0" distL="114300" distR="114300" simplePos="0" relativeHeight="251707392" behindDoc="0" locked="0" layoutInCell="1" allowOverlap="1" wp14:anchorId="0DF5C8BA" wp14:editId="29223461">
-                <wp:simplePos x="0" y="0"/>
-                <wp:positionH relativeFrom="column">
-                  <wp:posOffset>1518285</wp:posOffset>
-                </wp:positionH>
-                <wp:positionV relativeFrom="paragraph">
-                  <wp:posOffset>94615</wp:posOffset>
-                </wp:positionV>
-                <wp:extent cx="217170" cy="3810"/>
-                <wp:effectExtent l="30480" t="45720" r="80010" b="3810"/>
-                <wp:wrapNone/>
-                <wp:docPr id="157" name="Straight Connector 157"/>
-                <wp:cNvGraphicFramePr/>
-                <a:graphic xmlns:a="http://schemas.openxmlformats.org/drawingml/2006/main">
-                  <a:graphicData uri="http://schemas.microsoft.com/office/word/2010/wordprocessingShape">
-                    <wps:wsp>
-                      <wps:cNvCnPr/>
-                      <wps:spPr>
-                        <a:xfrm rot="5400000" flipH="1" flipV="1">
-                          <a:off x="0" y="0"/>
-                          <a:ext cx="217170" cy="3810"/>
-                        </a:xfrm>
-                        <a:prstGeom prst="line">
-                          <a:avLst/>
-                        </a:prstGeom>
-                        <a:solidFill>
-                          <a:srgbClr val="000000">
-                            <a:alpha val="75000"/>
-                          </a:srgbClr>
-                        </a:solidFill>
-                        <a:ln w="14400">
-                          <a:solidFill>
-                            <a:srgbClr val="000000"/>
-                          </a:solidFill>
-                          <a:tailEnd type="arrow"/>
-                        </a:ln>
-                      </wps:spPr>
-                      <wps:style>
-                        <a:lnRef idx="1">
-                          <a:schemeClr val="accent1"/>
-                        </a:lnRef>
-                        <a:fillRef idx="0">
-                          <a:schemeClr val="accent1"/>
-                        </a:fillRef>
-                        <a:effectRef idx="0">
-                          <a:schemeClr val="accent1"/>
-                        </a:effectRef>
-                        <a:fontRef idx="minor">
-                          <a:schemeClr val="tx1"/>
-                        </a:fontRef>
-                      </wps:style>
-                      <wps:bodyPr/>
-                    </wps:wsp>
-                  </a:graphicData>
-                </a:graphic>
-                <wp14:sizeRelH relativeFrom="margin">
-                  <wp14:pctWidth>0</wp14:pctWidth>
-                </wp14:sizeRelH>
-                <wp14:sizeRelV relativeFrom="margin">
-                  <wp14:pctHeight>0</wp14:pctHeight>
-                </wp14:sizeRelV>
-              </wp:anchor>
-            </w:drawing>
-          </mc:Choice>
-          <mc:Fallback>
-            <w:pict>
-              <v:line w14:anchorId="6061986F" id="Straight Connector 157" o:spid="_x0000_s1026" style="position:absolute;rotation:90;flip:x y;z-index:251707392;visibility:visible;mso-wrap-style:square;mso-width-percent:0;mso-height-percent:0;mso-wrap-distance-left:9pt;mso-wrap-distance-top:0;mso-wrap-distance-right:9pt;mso-wrap-distance-bottom:0;mso-position-horizontal:absolute;mso-position-horizontal-relative:text;mso-position-vertical:absolute;mso-position-vertical-relative:text;mso-width-percent:0;mso-height-percent:0;mso-width-relative:margin;mso-height-relative:margin" from="119.55pt,7.45pt" to="136.65pt,7.75pt" o:gfxdata="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" filled="t" fillcolor="black" strokeweight=".4mm">
-                <v:fill opacity="49087f"/>
-                <v:stroke endarrow="open" joinstyle="miter"/>
-              </v:line>
-            </w:pict>
-          </mc:Fallback>
-        </mc:AlternateContent>
-      </w:r>
-      <w:r>
-        <w:rPr>
-          <w:noProof/>
-          <w:u w:val="single"/>
-        </w:rPr>
-        <mc:AlternateContent>
-          <mc:Choice Requires="wps">
-            <w:drawing>
-              <wp:anchor distT="0" distB="0" distL="114300" distR="114300" simplePos="0" relativeHeight="251701248" behindDoc="0" locked="0" layoutInCell="1" allowOverlap="1">
-                <wp:simplePos x="0" y="0"/>
-                <wp:positionH relativeFrom="column">
-                  <wp:posOffset>6202680</wp:posOffset>
-                </wp:positionH>
-                <wp:positionV relativeFrom="paragraph">
-                  <wp:posOffset>180340</wp:posOffset>
-                </wp:positionV>
-                <wp:extent cx="30480" cy="2240280"/>
-                <wp:effectExtent l="0" t="0" r="26670" b="26670"/>
-                <wp:wrapNone/>
-                <wp:docPr id="147" name="Straight Connector 147"/>
-                <wp:cNvGraphicFramePr/>
-                <a:graphic xmlns:a="http://schemas.openxmlformats.org/drawingml/2006/main">
-                  <a:graphicData uri="http://schemas.microsoft.com/office/word/2010/wordprocessingShape">
-                    <wps:wsp>
-                      <wps:cNvCnPr/>
-                      <wps:spPr>
-                        <a:xfrm flipV="1">
-                          <a:off x="0" y="0"/>
-                          <a:ext cx="30480" cy="2240280"/>
-                        </a:xfrm>
-                        <a:prstGeom prst="line">
-                          <a:avLst/>
-                        </a:prstGeom>
-                      </wps:spPr>
-                      <wps:style>
-                        <a:lnRef idx="1">
-                          <a:schemeClr val="dk1"/>
-                        </a:lnRef>
-                        <a:fillRef idx="0">
-                          <a:schemeClr val="dk1"/>
-                        </a:fillRef>
-                        <a:effectRef idx="0">
-                          <a:schemeClr val="dk1"/>
-                        </a:effectRef>
-                        <a:fontRef idx="minor">
-                          <a:schemeClr val="tx1"/>
-                        </a:fontRef>
-                      </wps:style>
-                      <wps:bodyPr/>
-                    </wps:wsp>
-                  </a:graphicData>
-                </a:graphic>
-                <wp14:sizeRelH relativeFrom="margin">
-                  <wp14:pctWidth>0</wp14:pctWidth>
-                </wp14:sizeRelH>
-                <wp14:sizeRelV relativeFrom="margin">
-                  <wp14:pctHeight>0</wp14:pctHeight>
-                </wp14:sizeRelV>
-              </wp:anchor>
-            </w:drawing>
-          </mc:Choice>
-          <mc:Fallback>
-            <w:pict>
-              <v:line w14:anchorId="08F3BD16" id="Straight Connector 147" o:spid="_x0000_s1026" style="position:absolute;flip:y;z-index:251701248;visibility:visible;mso-wrap-style:square;mso-width-percent:0;mso-height-percent:0;mso-wrap-distance-left:9pt;mso-wrap-distance-top:0;mso-wrap-distance-right:9pt;mso-wrap-distance-bottom:0;mso-position-horizontal:absolute;mso-position-horizontal-relative:text;mso-position-vertical:absolute;mso-position-vertical-relative:text;mso-width-percent:0;mso-height-percent:0;mso-width-relative:margin;mso-height-relative:margin" from="488.4pt,14.2pt" to="490.8pt,190.6pt" o:gfxdata="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" strokecolor="black [3200]" strokeweight=".5pt">
-                <v:stroke joinstyle="miter"/>
               </v:line>
             </w:pict>
           </mc:Fallback>
@@ -2653,7 +2320,7 @@
           </mc:Choice>
           <mc:Fallback>
             <w:pict>
-              <v:shape w14:anchorId="04D2A987" id="Connector: Elbow 116" o:spid="_x0000_s1026" type="#_x0000_t33" style="position:absolute;margin-left:-135.15pt;margin-top:24.8pt;width:244.8pt;height:14.4pt;rotation:-90;flip:y;z-index:251698176;visibility:visible;mso-wrap-style:square;mso-wrap-distance-left:9pt;mso-wrap-distance-top:0;mso-wrap-distance-right:9pt;mso-wrap-distance-bottom:0;mso-position-horizontal:absolute;mso-position-horizontal-relative:text;mso-position-vertical:absolute;mso-position-vertical-relative:text" o:gfxdata="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" filled="t" fillcolor="black" strokeweight=".4mm">
+              <v:shape w14:anchorId="29215E79" id="Connector: Elbow 116" o:spid="_x0000_s1026" type="#_x0000_t33" style="position:absolute;margin-left:-135.15pt;margin-top:24.8pt;width:244.8pt;height:14.4pt;rotation:-90;flip:y;z-index:251698176;visibility:visible;mso-wrap-style:square;mso-wrap-distance-left:9pt;mso-wrap-distance-top:0;mso-wrap-distance-right:9pt;mso-wrap-distance-bottom:0;mso-position-horizontal:absolute;mso-position-horizontal-relative:text;mso-position-vertical:absolute;mso-position-vertical-relative:text" o:gfxdata="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" filled="t" fillcolor="black" strokeweight=".4mm">
                 <v:fill opacity="49087f"/>
                 <v:stroke endarrow="open"/>
               </v:shape>
@@ -2661,8 +2328,13 @@
           </mc:Fallback>
         </mc:AlternateContent>
       </w:r>
-      <w:r>
-        <w:t>EngineExecutible:</w:t>
+      <w:proofErr w:type="spellStart"/>
+      <w:r>
+        <w:t>EngineExecutible</w:t>
+      </w:r>
+      <w:proofErr w:type="spellEnd"/>
+      <w:r>
+        <w:t>:</w:t>
       </w:r>
     </w:p>
     <w:tbl>
@@ -2780,7 +2452,7 @@
               </wp:anchor>
             </w:drawing>
           </mc:Choice>
-          <mc:Fallback>
+          <mc:Fallback xmlns:w16cid="http://schemas.microsoft.com/office/word/2016/wordml/cid">
             <w:pict>
               <v:line w14:anchorId="29FD4883" id="Straight Connector 192" o:spid="_x0000_s1026" style="position:absolute;z-index:251736064;visibility:visible;mso-wrap-style:square;mso-width-percent:0;mso-height-percent:0;mso-wrap-distance-left:9pt;mso-wrap-distance-top:0;mso-wrap-distance-right:9pt;mso-wrap-distance-bottom:0;mso-position-horizontal:absolute;mso-position-horizontal-relative:text;mso-position-vertical:absolute;mso-position-vertical-relative:text;mso-width-percent:0;mso-height-percent:0;mso-width-relative:margin;mso-height-relative:margin" from="-41.4pt,33.8pt" to="-.65pt,34.4pt" o:gfxdata="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" strokecolor="black [3200]" strokeweight=".5pt">
                 <v:stroke joinstyle="miter"/>
@@ -2849,7 +2521,7 @@
               </wp:anchor>
             </w:drawing>
           </mc:Choice>
-          <mc:Fallback>
+          <mc:Fallback xmlns:w16cid="http://schemas.microsoft.com/office/word/2016/wordml/cid">
             <w:pict>
               <v:line w14:anchorId="07B05098" id="Straight Connector 168" o:spid="_x0000_s1026" style="position:absolute;flip:x;z-index:251712512;visibility:visible;mso-wrap-style:square;mso-width-percent:0;mso-height-percent:0;mso-wrap-distance-left:9pt;mso-wrap-distance-top:0;mso-wrap-distance-right:9pt;mso-wrap-distance-bottom:0;mso-position-horizontal:absolute;mso-position-horizontal-relative:text;mso-position-vertical:absolute;mso-position-vertical-relative:text;mso-width-percent:0;mso-height-percent:0;mso-width-relative:margin;mso-height-relative:margin" from="474.75pt,13.4pt" to="475.8pt,52.85pt" o:gfxdata="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" strokecolor="black [3200]" strokeweight=".5pt">
                 <v:stroke joinstyle="miter"/>
@@ -2918,7 +2590,7 @@
               </wp:anchor>
             </w:drawing>
           </mc:Choice>
-          <mc:Fallback>
+          <mc:Fallback xmlns:w16cid="http://schemas.microsoft.com/office/word/2016/wordml/cid">
             <w:pict>
               <v:line w14:anchorId="1448860C" id="Straight Connector 166" o:spid="_x0000_s1026" style="position:absolute;flip:x;z-index:251710464;visibility:visible;mso-wrap-style:square;mso-width-percent:0;mso-height-percent:0;mso-wrap-distance-left:9pt;mso-wrap-distance-top:0;mso-wrap-distance-right:9pt;mso-wrap-distance-bottom:0;mso-position-horizontal:absolute;mso-position-horizontal-relative:text;mso-position-vertical:absolute;mso-position-vertical-relative:text;mso-width-percent:0;mso-height-percent:0;mso-width-relative:margin;mso-height-relative:margin" from="266.4pt,.8pt" to="266.4pt,12.2pt" o:gfxdata="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" strokecolor="black [3200]" strokeweight=".5pt">
                 <v:stroke joinstyle="miter"/>
@@ -2981,7 +2653,7 @@
               </wp:anchor>
             </w:drawing>
           </mc:Choice>
-          <mc:Fallback>
+          <mc:Fallback xmlns:w16cid="http://schemas.microsoft.com/office/word/2016/wordml/cid">
             <w:pict>
               <v:line w14:anchorId="703BFFB0" id="Straight Connector 167" o:spid="_x0000_s1026" style="position:absolute;z-index:251711488;visibility:visible;mso-wrap-style:square;mso-wrap-distance-left:9pt;mso-wrap-distance-top:0;mso-wrap-distance-right:9pt;mso-wrap-distance-bottom:0;mso-position-horizontal:absolute;mso-position-horizontal-relative:text;mso-position-vertical:absolute;mso-position-vertical-relative:text" from="266.4pt,12.8pt" to="476.4pt,12.8pt" o:gfxdata="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" strokecolor="black [3200]" strokeweight=".5pt">
                 <v:stroke joinstyle="miter"/>
@@ -3109,7 +2781,7 @@
               </wp:anchor>
             </w:drawing>
           </mc:Choice>
-          <mc:Fallback>
+          <mc:Fallback xmlns:w16cid="http://schemas.microsoft.com/office/word/2016/wordml/cid">
             <w:pict>
               <v:line w14:anchorId="4B39ABA1" id="Straight Connector 169" o:spid="_x0000_s1026" style="position:absolute;flip:x y;z-index:251713536;visibility:visible;mso-wrap-style:square;mso-width-percent:0;mso-height-percent:0;mso-wrap-distance-left:9pt;mso-wrap-distance-top:0;mso-wrap-distance-right:9pt;mso-wrap-distance-bottom:0;mso-position-horizontal:absolute;mso-position-horizontal-relative:text;mso-position-vertical:absolute;mso-position-vertical-relative:text;mso-width-percent:0;mso-height-percent:0;mso-width-relative:margin;mso-height-relative:margin" from="197.25pt,11.25pt" to="474.6pt,12.9pt" o:gfxdata="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" strokecolor="black [3200]" strokeweight=".5pt">
                 <v:stroke joinstyle="miter"/>
@@ -3189,7 +2861,7 @@
               </wp:anchor>
             </w:drawing>
           </mc:Choice>
-          <mc:Fallback>
+          <mc:Fallback xmlns:w16cid="http://schemas.microsoft.com/office/word/2016/wordml/cid">
             <w:pict>
               <v:line w14:anchorId="13FEBE08" id="Straight Connector 170" o:spid="_x0000_s1026" style="position:absolute;rotation:-90;flip:y;z-index:251715584;visibility:visible;mso-wrap-style:square;mso-width-percent:0;mso-height-percent:0;mso-wrap-distance-left:9pt;mso-wrap-distance-top:0;mso-wrap-distance-right:9pt;mso-wrap-distance-bottom:0;mso-position-horizontal:absolute;mso-position-horizontal-relative:text;mso-position-vertical:absolute;mso-position-vertical-relative:text;mso-width-percent:0;mso-height-percent:0;mso-width-relative:margin;mso-height-relative:margin" from="191.25pt,17.25pt" to="204.55pt,18.3pt" o:gfxdata="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" filled="t" fillcolor="black" strokeweight=".4mm">
                 <v:fill opacity="49087f"/>
@@ -3270,7 +2942,7 @@
               </wp:anchor>
             </w:drawing>
           </mc:Choice>
-          <mc:Fallback>
+          <mc:Fallback xmlns:w16cid="http://schemas.microsoft.com/office/word/2016/wordml/cid">
             <w:pict>
               <v:shape w14:anchorId="0A726896" id="Straight Arrow Connector 160" o:spid="_x0000_s1026" type="#_x0000_t32" style="position:absolute;margin-left:74.05pt;margin-top:9.2pt;width:165.75pt;height:3.6pt;rotation:11261345fd;z-index:251709440;visibility:visible;mso-wrap-style:square;mso-width-percent:0;mso-height-percent:0;mso-wrap-distance-left:9pt;mso-wrap-distance-top:0;mso-wrap-distance-right:9pt;mso-wrap-distance-bottom:0;mso-position-horizontal:absolute;mso-position-horizontal-relative:text;mso-position-vertical:absolute;mso-position-vertical-relative:text;mso-width-percent:0;mso-height-percent:0;mso-width-relative:margin;mso-height-relative:margin" o:gfxdata="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" filled="t" fillcolor="black" strokeweight=".4mm">
                 <v:fill opacity="49087f"/>
@@ -3390,211 +3062,9 @@
       </w:tr>
     </w:tbl>
     <w:p>
-      <w:r>
-        <w:rPr>
-          <w:noProof/>
-        </w:rPr>
-        <mc:AlternateContent>
-          <mc:Choice Requires="wps">
-            <w:drawing>
-              <wp:anchor distT="0" distB="0" distL="114300" distR="114300" simplePos="0" relativeHeight="251674624" behindDoc="0" locked="0" layoutInCell="1" allowOverlap="1">
-                <wp:simplePos x="0" y="0"/>
-                <wp:positionH relativeFrom="column">
-                  <wp:posOffset>635952</wp:posOffset>
-                </wp:positionH>
-                <wp:positionV relativeFrom="paragraph">
-                  <wp:posOffset>131762</wp:posOffset>
-                </wp:positionV>
-                <wp:extent cx="327729" cy="14843"/>
-                <wp:effectExtent l="99377" t="33973" r="76518" b="317"/>
-                <wp:wrapNone/>
-                <wp:docPr id="20" name="Straight Connector 20"/>
-                <wp:cNvGraphicFramePr/>
-                <a:graphic xmlns:a="http://schemas.openxmlformats.org/drawingml/2006/main">
-                  <a:graphicData uri="http://schemas.microsoft.com/office/word/2010/wordprocessingShape">
-                    <wps:wsp>
-                      <wps:cNvCnPr/>
-                      <wps:spPr>
-                        <a:xfrm rot="14920835" flipV="1">
-                          <a:off x="0" y="0"/>
-                          <a:ext cx="327729" cy="14843"/>
-                        </a:xfrm>
-                        <a:prstGeom prst="line">
-                          <a:avLst/>
-                        </a:prstGeom>
-                        <a:solidFill>
-                          <a:srgbClr val="000000">
-                            <a:alpha val="75000"/>
-                          </a:srgbClr>
-                        </a:solidFill>
-                        <a:ln w="14400">
-                          <a:solidFill>
-                            <a:srgbClr val="000000"/>
-                          </a:solidFill>
-                          <a:tailEnd type="arrow"/>
-                        </a:ln>
-                      </wps:spPr>
-                      <wps:style>
-                        <a:lnRef idx="1">
-                          <a:schemeClr val="accent1"/>
-                        </a:lnRef>
-                        <a:fillRef idx="0">
-                          <a:schemeClr val="accent1"/>
-                        </a:fillRef>
-                        <a:effectRef idx="0">
-                          <a:schemeClr val="accent1"/>
-                        </a:effectRef>
-                        <a:fontRef idx="minor">
-                          <a:schemeClr val="tx1"/>
-                        </a:fontRef>
-                      </wps:style>
-                      <wps:bodyPr/>
-                    </wps:wsp>
-                  </a:graphicData>
-                </a:graphic>
-                <wp14:sizeRelH relativeFrom="margin">
-                  <wp14:pctWidth>0</wp14:pctWidth>
-                </wp14:sizeRelH>
-                <wp14:sizeRelV relativeFrom="margin">
-                  <wp14:pctHeight>0</wp14:pctHeight>
-                </wp14:sizeRelV>
-              </wp:anchor>
-            </w:drawing>
-          </mc:Choice>
-          <mc:Fallback>
-            <w:pict>
-              <v:line w14:anchorId="570BEDCC" id="Straight Connector 20" o:spid="_x0000_s1026" style="position:absolute;rotation:7295429fd;flip:y;z-index:251674624;visibility:visible;mso-wrap-style:square;mso-width-percent:0;mso-height-percent:0;mso-wrap-distance-left:9pt;mso-wrap-distance-top:0;mso-wrap-distance-right:9pt;mso-wrap-distance-bottom:0;mso-position-horizontal:absolute;mso-position-horizontal-relative:text;mso-position-vertical:absolute;mso-position-vertical-relative:text;mso-width-percent:0;mso-height-percent:0;mso-width-relative:margin;mso-height-relative:margin" from="50.05pt,10.35pt" to="75.85pt,11.5pt" o:gfxdata="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" filled="t" fillcolor="black" strokeweight=".4mm">
-                <v:fill opacity="49087f"/>
-                <v:stroke endarrow="open" joinstyle="miter"/>
-              </v:line>
-            </w:pict>
-          </mc:Fallback>
-        </mc:AlternateContent>
-      </w:r>
-      <w:r>
-        <w:t>BIOS:</w:t>
-      </w:r>
+      <w:bookmarkStart w:id="0" w:name="_GoBack"/>
+      <w:bookmarkEnd w:id="0"/>
     </w:p>
-    <w:tbl>
-      <w:tblPr>
-        <w:tblStyle w:val="TableGrid"/>
-        <w:tblW w:w="0" w:type="auto"/>
-        <w:tblLook w:val="04A0" w:firstRow="1" w:lastRow="0" w:firstColumn="1" w:lastColumn="0" w:noHBand="0" w:noVBand="1"/>
-      </w:tblPr>
-      <w:tblGrid>
-        <w:gridCol w:w="4675"/>
-        <w:gridCol w:w="4675"/>
-      </w:tblGrid>
-      <w:tr>
-        <w:trPr>
-          <w:trHeight w:val="332"/>
-        </w:trPr>
-        <w:tc>
-          <w:tcPr>
-            <w:tcW w:w="4675" w:type="dxa"/>
-          </w:tcPr>
-          <w:p>
-            <w:pPr>
-              <w:rPr>
-                <w:u w:val="single"/>
-              </w:rPr>
-            </w:pPr>
-            <w:r>
-              <w:rPr>
-                <w:color w:val="FF0000"/>
-                <w:u w:val="single"/>
-              </w:rPr>
-              <w:t>MTM</w:t>
-            </w:r>
-          </w:p>
-        </w:tc>
-        <w:tc>
-          <w:tcPr>
-            <w:tcW w:w="4675" w:type="dxa"/>
-          </w:tcPr>
-          <w:p>
-            <w:pPr>
-              <w:rPr>
-                <w:u w:val="single"/>
-              </w:rPr>
-            </w:pPr>
-            <w:r>
-              <w:rPr>
-                <w:noProof/>
-                <w:color w:val="4472C4" w:themeColor="accent1"/>
-                <w:u w:val="single"/>
-              </w:rPr>
-              <mc:AlternateContent>
-                <mc:Choice Requires="wps">
-                  <w:drawing>
-                    <wp:anchor distT="0" distB="0" distL="114300" distR="114300" simplePos="0" relativeHeight="251700224" behindDoc="0" locked="0" layoutInCell="1" allowOverlap="1">
-                      <wp:simplePos x="0" y="0"/>
-                      <wp:positionH relativeFrom="column">
-                        <wp:posOffset>2895600</wp:posOffset>
-                      </wp:positionH>
-                      <wp:positionV relativeFrom="paragraph">
-                        <wp:posOffset>126365</wp:posOffset>
-                      </wp:positionV>
-                      <wp:extent cx="251460" cy="0"/>
-                      <wp:effectExtent l="0" t="0" r="0" b="0"/>
-                      <wp:wrapNone/>
-                      <wp:docPr id="146" name="Straight Connector 146"/>
-                      <wp:cNvGraphicFramePr/>
-                      <a:graphic xmlns:a="http://schemas.openxmlformats.org/drawingml/2006/main">
-                        <a:graphicData uri="http://schemas.microsoft.com/office/word/2010/wordprocessingShape">
-                          <wps:wsp>
-                            <wps:cNvCnPr/>
-                            <wps:spPr>
-                              <a:xfrm>
-                                <a:off x="0" y="0"/>
-                                <a:ext cx="251460" cy="0"/>
-                              </a:xfrm>
-                              <a:prstGeom prst="line">
-                                <a:avLst/>
-                              </a:prstGeom>
-                            </wps:spPr>
-                            <wps:style>
-                              <a:lnRef idx="1">
-                                <a:schemeClr val="dk1"/>
-                              </a:lnRef>
-                              <a:fillRef idx="0">
-                                <a:schemeClr val="dk1"/>
-                              </a:fillRef>
-                              <a:effectRef idx="0">
-                                <a:schemeClr val="dk1"/>
-                              </a:effectRef>
-                              <a:fontRef idx="minor">
-                                <a:schemeClr val="tx1"/>
-                              </a:fontRef>
-                            </wps:style>
-                            <wps:bodyPr/>
-                          </wps:wsp>
-                        </a:graphicData>
-                      </a:graphic>
-                    </wp:anchor>
-                  </w:drawing>
-                </mc:Choice>
-                <mc:Fallback>
-                  <w:pict>
-                    <v:line w14:anchorId="70E495AE" id="Straight Connector 146" o:spid="_x0000_s1026" style="position:absolute;z-index:251700224;visibility:visible;mso-wrap-style:square;mso-wrap-distance-left:9pt;mso-wrap-distance-top:0;mso-wrap-distance-right:9pt;mso-wrap-distance-bottom:0;mso-position-horizontal:absolute;mso-position-horizontal-relative:text;mso-position-vertical:absolute;mso-position-vertical-relative:text" from="228pt,9.95pt" to="247.8pt,9.95pt" o:gfxdata="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" strokecolor="black [3200]" strokeweight=".5pt">
-                      <v:stroke joinstyle="miter"/>
-                    </v:line>
-                  </w:pict>
-                </mc:Fallback>
-              </mc:AlternateContent>
-            </w:r>
-            <w:r>
-              <w:rPr>
-                <w:color w:val="4472C4" w:themeColor="accent1"/>
-                <w:u w:val="single"/>
-              </w:rPr>
-              <w:t>OSUUID</w:t>
-            </w:r>
-          </w:p>
-        </w:tc>
-      </w:tr>
-    </w:tbl>
-    <w:p/>
     <w:sectPr>
       <w:pgSz w:w="12240" w:h="15840"/>
       <w:pgMar w:top="1440" w:right="1440" w:bottom="1440" w:left="1440" w:header="720" w:footer="720" w:gutter="0"/>
@@ -3606,7 +3076,7 @@
 </file>
 
 <file path=word/styles.xml><?xml version="1.0" encoding="utf-8"?>
-<w:styles xmlns:mc="http://schemas.openxmlformats.org/markup-compatibility/2006" xmlns:r="http://schemas.openxmlformats.org/officeDocument/2006/relationships" xmlns:w="http://schemas.openxmlformats.org/wordprocessingml/2006/main" xmlns:w14="http://schemas.microsoft.com/office/word/2010/wordml" xmlns:w15="http://schemas.microsoft.com/office/word/2012/wordml" xmlns:w16cid="http://schemas.microsoft.com/office/word/2016/wordml/cid" xmlns:w16se="http://schemas.microsoft.com/office/word/2015/wordml/symex" mc:Ignorable="w14 w15 w16se w16cid">
+<w:styles xmlns:mc="http://schemas.openxmlformats.org/markup-compatibility/2006" xmlns:r="http://schemas.openxmlformats.org/officeDocument/2006/relationships" xmlns:w="http://schemas.openxmlformats.org/wordprocessingml/2006/main" xmlns:w14="http://schemas.microsoft.com/office/word/2010/wordml" xmlns:w15="http://schemas.microsoft.com/office/word/2012/wordml" xmlns:w16se="http://schemas.microsoft.com/office/word/2015/wordml/symex" mc:Ignorable="w14 w15 w16se">
   <w:docDefaults>
     <w:rPrDefault>
       <w:rPr>
@@ -4352,7 +3822,7 @@
 </file>
 
 <file path=customXml/itemProps1.xml><?xml version="1.0" encoding="utf-8"?>
-<ds:datastoreItem xmlns:ds="http://schemas.openxmlformats.org/officeDocument/2006/customXml" ds:itemID="{5D0DA672-692C-41F5-80EF-96E539653873}">
+<ds:datastoreItem xmlns:ds="http://schemas.openxmlformats.org/officeDocument/2006/customXml" ds:itemID="{A35DAB75-0C05-45FC-B134-9DAC40A785BD}">
   <ds:schemaRefs>
     <ds:schemaRef ds:uri="http://schemas.openxmlformats.org/officeDocument/2006/bibliography"/>
   </ds:schemaRefs>

</xml_diff>